<commit_message>
Modifikovan SSU pregled javnog sadržaja
</commit_message>
<xml_diff>
--- a/dokumenti/ssu/SSU-PregledJavnogSadržaja.docx
+++ b/dokumenti/ssu/SSU-PregledJavnogSadržaja.docx
@@ -410,8 +410,6 @@
             <w:t>Sadržaj</w:t>
           </w:r>
         </w:p>
-        <w:bookmarkStart w:id="1" w:name="_GoBack"/>
-        <w:bookmarkEnd w:id="1"/>
         <w:p>
           <w:pPr>
             <w:pStyle w:val="TOC1"/>
@@ -1573,12 +1571,12 @@
           <w:numId w:val="1"/>
         </w:numPr>
       </w:pPr>
-      <w:bookmarkStart w:id="2" w:name="_Toc477095874"/>
+      <w:bookmarkStart w:id="1" w:name="_Toc477095874"/>
       <w:r>
         <w:lastRenderedPageBreak/>
         <w:t>Uvod</w:t>
       </w:r>
-      <w:bookmarkEnd w:id="2"/>
+      <w:bookmarkEnd w:id="1"/>
     </w:p>
     <w:p>
       <w:pPr>
@@ -1588,11 +1586,11 @@
           <w:numId w:val="1"/>
         </w:numPr>
       </w:pPr>
-      <w:bookmarkStart w:id="3" w:name="_Toc477095875"/>
+      <w:bookmarkStart w:id="2" w:name="_Toc477095875"/>
       <w:r>
         <w:t>Rezime</w:t>
       </w:r>
-      <w:bookmarkEnd w:id="3"/>
+      <w:bookmarkEnd w:id="2"/>
     </w:p>
     <w:p/>
     <w:p>
@@ -1632,11 +1630,11 @@
           <w:numId w:val="1"/>
         </w:numPr>
       </w:pPr>
-      <w:bookmarkStart w:id="4" w:name="_Toc477095876"/>
+      <w:bookmarkStart w:id="3" w:name="_Toc477095876"/>
       <w:r>
         <w:t>Namena dokumenta i ciljne grupe</w:t>
       </w:r>
-      <w:bookmarkEnd w:id="4"/>
+      <w:bookmarkEnd w:id="3"/>
     </w:p>
     <w:p/>
     <w:p>
@@ -1660,11 +1658,11 @@
           <w:numId w:val="1"/>
         </w:numPr>
       </w:pPr>
-      <w:bookmarkStart w:id="5" w:name="_Toc477095877"/>
+      <w:bookmarkStart w:id="4" w:name="_Toc477095877"/>
       <w:r>
         <w:t>Reference</w:t>
       </w:r>
-      <w:bookmarkEnd w:id="5"/>
+      <w:bookmarkEnd w:id="4"/>
     </w:p>
     <w:p/>
     <w:p>
@@ -1708,11 +1706,11 @@
           <w:numId w:val="1"/>
         </w:numPr>
       </w:pPr>
-      <w:bookmarkStart w:id="6" w:name="_Toc477095878"/>
+      <w:bookmarkStart w:id="5" w:name="_Toc477095878"/>
       <w:r>
         <w:t>Otvorena pitanja</w:t>
       </w:r>
-      <w:bookmarkEnd w:id="6"/>
+      <w:bookmarkEnd w:id="5"/>
     </w:p>
     <w:p/>
     <w:tbl>
@@ -2012,13 +2010,15 @@
           <w:numId w:val="1"/>
         </w:numPr>
       </w:pPr>
-      <w:bookmarkStart w:id="7" w:name="_Toc477095879"/>
+      <w:bookmarkStart w:id="6" w:name="_Toc477095879"/>
       <w:r>
         <w:t xml:space="preserve">Scenario </w:t>
       </w:r>
-      <w:r>
-        <w:t>prijava korisnika</w:t>
-      </w:r>
+      <w:bookmarkEnd w:id="6"/>
+      <w:r>
+        <w:t>pregled javnog sadržaja</w:t>
+      </w:r>
+      <w:bookmarkStart w:id="7" w:name="_GoBack"/>
       <w:bookmarkEnd w:id="7"/>
     </w:p>
     <w:p>
@@ -2302,7 +2302,7 @@
           <w:rPr>
             <w:noProof/>
           </w:rPr>
-          <w:t>6</w:t>
+          <w:t>5</w:t>
         </w:r>
         <w:r>
           <w:rPr>
@@ -3271,6 +3271,7 @@
     <w:lsdException w:name="HTML Sample" w:semiHidden="1" w:unhideWhenUsed="1"/>
     <w:lsdException w:name="HTML Typewriter" w:semiHidden="1" w:unhideWhenUsed="1"/>
     <w:lsdException w:name="HTML Variable" w:semiHidden="1" w:unhideWhenUsed="1"/>
+    <w:lsdException w:name="Normal Table" w:semiHidden="1" w:unhideWhenUsed="1"/>
     <w:lsdException w:name="annotation subject" w:semiHidden="1" w:unhideWhenUsed="1"/>
     <w:lsdException w:name="No List" w:semiHidden="1" w:unhideWhenUsed="1"/>
     <w:lsdException w:name="Outline List 1" w:semiHidden="1" w:unhideWhenUsed="1"/>
@@ -3315,6 +3316,7 @@
     <w:lsdException w:name="Table Professional" w:semiHidden="1" w:unhideWhenUsed="1"/>
     <w:lsdException w:name="Table Subtle 1" w:semiHidden="1" w:unhideWhenUsed="1"/>
     <w:lsdException w:name="Table Subtle 2" w:semiHidden="1" w:unhideWhenUsed="1"/>
+    <w:lsdException w:name="Table Web 1" w:semiHidden="1" w:unhideWhenUsed="1"/>
     <w:lsdException w:name="Table Web 2" w:semiHidden="1" w:unhideWhenUsed="1"/>
     <w:lsdException w:name="Table Web 3" w:semiHidden="1" w:unhideWhenUsed="1"/>
     <w:lsdException w:name="Balloon Text" w:semiHidden="1" w:unhideWhenUsed="1"/>
@@ -4662,7 +4664,7 @@
 </file>
 
 <file path=customXml/itemProps1.xml><?xml version="1.0" encoding="utf-8"?>
-<ds:datastoreItem xmlns:ds="http://schemas.openxmlformats.org/officeDocument/2006/customXml" ds:itemID="{437BFC35-C74A-4BBB-92F5-DF6BE9E17503}">
+<ds:datastoreItem xmlns:ds="http://schemas.openxmlformats.org/officeDocument/2006/customXml" ds:itemID="{D949BC39-5D82-4DC2-9261-B7EC94EE4732}">
   <ds:schemaRefs>
     <ds:schemaRef ds:uri="http://schemas.openxmlformats.org/officeDocument/2006/bibliography"/>
   </ds:schemaRefs>

</xml_diff>